<commit_message>
111 Law Update 3.24
</commit_message>
<xml_diff>
--- a/111/law-privacy/document.docx
+++ b/111/law-privacy/document.docx
@@ -103,7 +103,7 @@
           <w:sz w:val="15"/>
           <w:szCs w:val="15"/>
         </w:rPr>
-        <w:t>10</w:t>
+        <w:t>24</w:t>
       </w:r>
       <w:r>
         <w:rPr>
@@ -178,7 +178,7 @@
         <w:spacing w:after="150"/>
         <w:jc w:val="left"/>
         <w:rPr>
-          <w:rFonts w:ascii="微软雅黑" w:eastAsia="微软雅黑" w:hAnsi="微软雅黑" w:cs="宋体" w:hint="eastAsia"/>
+          <w:rFonts w:ascii="微软雅黑" w:eastAsia="微软雅黑" w:hAnsi="微软雅黑" w:cs="宋体"/>
           <w:color w:val="666666"/>
           <w:kern w:val="0"/>
           <w:sz w:val="18"/>
@@ -205,7 +205,47 @@
           <w:sz w:val="18"/>
           <w:szCs w:val="18"/>
         </w:rPr>
-        <w:t> 为防范本宿舍的谈话、会议内容外泄，加强对本宿舍的管理与监督，规范信息泄露惩罚制度，依据校规，结合本宿舍实际，制定本法。</w:t>
+        <w:t> 为防范本宿舍的谈话、会议内容外泄，加强对本宿舍的管理与监督，规范信息泄露惩罚制度，</w:t>
+      </w:r>
+      <w:r>
+        <w:rPr>
+          <w:rFonts w:ascii="微软雅黑" w:eastAsia="微软雅黑" w:hAnsi="微软雅黑" w:cs="宋体" w:hint="eastAsia"/>
+          <w:color w:val="666666"/>
+          <w:kern w:val="0"/>
+          <w:sz w:val="18"/>
+          <w:szCs w:val="18"/>
+        </w:rPr>
+        <w:t>依据校规</w:t>
+      </w:r>
+      <w:r>
+        <w:rPr>
+          <w:rFonts w:ascii="微软雅黑" w:eastAsia="微软雅黑" w:hAnsi="微软雅黑" w:cs="宋体" w:hint="eastAsia"/>
+          <w:color w:val="666666"/>
+          <w:kern w:val="0"/>
+          <w:sz w:val="18"/>
+          <w:szCs w:val="18"/>
+        </w:rPr>
+        <w:t>及本宿舍宪法</w:t>
+      </w:r>
+      <w:r>
+        <w:rPr>
+          <w:rFonts w:ascii="微软雅黑" w:eastAsia="微软雅黑" w:hAnsi="微软雅黑" w:cs="宋体" w:hint="eastAsia"/>
+          <w:color w:val="666666"/>
+          <w:kern w:val="0"/>
+          <w:sz w:val="18"/>
+          <w:szCs w:val="18"/>
+        </w:rPr>
+        <w:t>，</w:t>
+      </w:r>
+      <w:r>
+        <w:rPr>
+          <w:rFonts w:ascii="微软雅黑" w:eastAsia="微软雅黑" w:hAnsi="微软雅黑" w:cs="宋体" w:hint="eastAsia"/>
+          <w:color w:val="666666"/>
+          <w:kern w:val="0"/>
+          <w:sz w:val="18"/>
+          <w:szCs w:val="18"/>
+        </w:rPr>
+        <w:t>结合本宿舍实际，制定本法。</w:t>
       </w:r>
     </w:p>
     <w:p>
@@ -221,160 +261,6 @@
           <w:szCs w:val="18"/>
         </w:rPr>
       </w:pPr>
-      <w:r>
-        <w:rPr>
-          <w:rFonts w:ascii="微软雅黑" w:eastAsia="微软雅黑" w:hAnsi="微软雅黑" w:cs="宋体" w:hint="eastAsia"/>
-          <w:b/>
-          <w:bCs/>
-          <w:color w:val="666666"/>
-          <w:kern w:val="0"/>
-          <w:sz w:val="18"/>
-          <w:szCs w:val="18"/>
-        </w:rPr>
-        <w:t>第二条</w:t>
-      </w:r>
-      <w:r>
-        <w:rPr>
-          <w:rFonts w:ascii="微软雅黑" w:eastAsia="微软雅黑" w:hAnsi="微软雅黑" w:cs="宋体" w:hint="eastAsia"/>
-          <w:color w:val="666666"/>
-          <w:kern w:val="0"/>
-          <w:sz w:val="18"/>
-          <w:szCs w:val="18"/>
-        </w:rPr>
-        <w:t> 本法在男生 1 栋宿舍楼 111 宿舍施行。</w:t>
-      </w:r>
-    </w:p>
-    <w:p>
-      <w:pPr>
-        <w:widowControl/>
-        <w:spacing w:after="150"/>
-        <w:jc w:val="left"/>
-        <w:rPr>
-          <w:rFonts w:ascii="微软雅黑" w:eastAsia="微软雅黑" w:hAnsi="微软雅黑" w:cs="宋体" w:hint="eastAsia"/>
-          <w:color w:val="666666"/>
-          <w:kern w:val="0"/>
-          <w:sz w:val="18"/>
-          <w:szCs w:val="18"/>
-        </w:rPr>
-      </w:pPr>
-      <w:r>
-        <w:rPr>
-          <w:rFonts w:ascii="微软雅黑" w:eastAsia="微软雅黑" w:hAnsi="微软雅黑" w:cs="宋体" w:hint="eastAsia"/>
-          <w:b/>
-          <w:bCs/>
-          <w:color w:val="666666"/>
-          <w:kern w:val="0"/>
-          <w:sz w:val="18"/>
-          <w:szCs w:val="18"/>
-        </w:rPr>
-        <w:t>第三条</w:t>
-      </w:r>
-      <w:r>
-        <w:rPr>
-          <w:rFonts w:ascii="微软雅黑" w:eastAsia="微软雅黑" w:hAnsi="微软雅黑" w:cs="宋体" w:hint="eastAsia"/>
-          <w:color w:val="666666"/>
-          <w:kern w:val="0"/>
-          <w:sz w:val="18"/>
-          <w:szCs w:val="18"/>
-        </w:rPr>
-        <w:t> 本法中的 "成员" 指在本宿舍内住宿的 12 名自然人，"他人" 指所有受法律保护的自然人。</w:t>
-      </w:r>
-    </w:p>
-    <w:p>
-      <w:pPr>
-        <w:widowControl/>
-        <w:spacing w:after="150"/>
-        <w:jc w:val="left"/>
-        <w:rPr>
-          <w:rFonts w:ascii="微软雅黑" w:eastAsia="微软雅黑" w:hAnsi="微软雅黑" w:cs="宋体" w:hint="eastAsia"/>
-          <w:color w:val="666666"/>
-          <w:kern w:val="0"/>
-          <w:sz w:val="18"/>
-          <w:szCs w:val="18"/>
-        </w:rPr>
-      </w:pPr>
-      <w:r>
-        <w:rPr>
-          <w:rFonts w:ascii="微软雅黑" w:eastAsia="微软雅黑" w:hAnsi="微软雅黑" w:cs="宋体" w:hint="eastAsia"/>
-          <w:b/>
-          <w:bCs/>
-          <w:color w:val="666666"/>
-          <w:kern w:val="0"/>
-          <w:sz w:val="18"/>
-          <w:szCs w:val="18"/>
-        </w:rPr>
-        <w:t>第四条</w:t>
-      </w:r>
-      <w:r>
-        <w:rPr>
-          <w:rFonts w:ascii="微软雅黑" w:eastAsia="微软雅黑" w:hAnsi="微软雅黑" w:cs="宋体" w:hint="eastAsia"/>
-          <w:color w:val="666666"/>
-          <w:kern w:val="0"/>
-          <w:sz w:val="18"/>
-          <w:szCs w:val="18"/>
-        </w:rPr>
-        <w:t> 成员在本文件签字后视为愿意自觉遵守本法，对后续本法的所有修改均有效。</w:t>
-      </w:r>
-    </w:p>
-    <w:p>
-      <w:pPr>
-        <w:widowControl/>
-        <w:spacing w:after="150"/>
-        <w:jc w:val="left"/>
-        <w:rPr>
-          <w:rFonts w:ascii="微软雅黑" w:eastAsia="微软雅黑" w:hAnsi="微软雅黑" w:cs="宋体" w:hint="eastAsia"/>
-          <w:color w:val="666666"/>
-          <w:kern w:val="0"/>
-          <w:sz w:val="18"/>
-          <w:szCs w:val="18"/>
-        </w:rPr>
-      </w:pPr>
-      <w:r>
-        <w:rPr>
-          <w:rFonts w:ascii="微软雅黑" w:eastAsia="微软雅黑" w:hAnsi="微软雅黑" w:cs="宋体" w:hint="eastAsia"/>
-          <w:b/>
-          <w:bCs/>
-          <w:color w:val="666666"/>
-          <w:kern w:val="0"/>
-          <w:sz w:val="18"/>
-          <w:szCs w:val="18"/>
-        </w:rPr>
-        <w:t>第五条</w:t>
-      </w:r>
-      <w:r>
-        <w:rPr>
-          <w:rFonts w:ascii="微软雅黑" w:eastAsia="微软雅黑" w:hAnsi="微软雅黑" w:cs="宋体" w:hint="eastAsia"/>
-          <w:color w:val="666666"/>
-          <w:kern w:val="0"/>
-          <w:sz w:val="18"/>
-          <w:szCs w:val="18"/>
-        </w:rPr>
-        <w:t> 所有成员应当树立大局观念，营造有利于宿舍发展的和谐氛围。</w:t>
-      </w:r>
-    </w:p>
-    <w:p>
-      <w:pPr>
-        <w:widowControl/>
-        <w:spacing w:after="150"/>
-        <w:jc w:val="left"/>
-        <w:rPr>
-          <w:rFonts w:ascii="宋体" w:eastAsia="宋体" w:hAnsi="宋体" w:cs="宋体" w:hint="eastAsia"/>
-          <w:color w:val="666666"/>
-          <w:kern w:val="0"/>
-          <w:sz w:val="16"/>
-          <w:szCs w:val="16"/>
-        </w:rPr>
-      </w:pPr>
-      <w:r>
-        <w:rPr>
-          <w:rFonts w:ascii="微软雅黑" w:eastAsia="微软雅黑" w:hAnsi="微软雅黑" w:cs="宋体" w:hint="eastAsia"/>
-          <w:color w:val="666666"/>
-          <w:kern w:val="0"/>
-          <w:sz w:val="18"/>
-          <w:szCs w:val="18"/>
-        </w:rPr>
-        <w:br/>
-      </w:r>
     </w:p>
     <w:p>
       <w:pPr>
@@ -402,7 +288,31 @@
           <w:sz w:val="18"/>
           <w:szCs w:val="18"/>
         </w:rPr>
-        <w:t>第二章 法律更改</w:t>
+        <w:t>第</w:t>
+      </w:r>
+      <w:r>
+        <w:rPr>
+          <w:rFonts w:ascii="微软雅黑" w:eastAsia="微软雅黑" w:hAnsi="微软雅黑" w:cs="宋体" w:hint="eastAsia"/>
+          <w:b/>
+          <w:bCs/>
+          <w:color w:val="666666"/>
+          <w:kern w:val="0"/>
+          <w:sz w:val="18"/>
+          <w:szCs w:val="18"/>
+        </w:rPr>
+        <w:t>二</w:t>
+      </w:r>
+      <w:r>
+        <w:rPr>
+          <w:rFonts w:ascii="微软雅黑" w:eastAsia="微软雅黑" w:hAnsi="微软雅黑" w:cs="宋体" w:hint="eastAsia"/>
+          <w:b/>
+          <w:bCs/>
+          <w:color w:val="666666"/>
+          <w:kern w:val="0"/>
+          <w:sz w:val="18"/>
+          <w:szCs w:val="18"/>
+        </w:rPr>
+        <w:t>章 保密制度</w:t>
       </w:r>
     </w:p>
     <w:p>
@@ -411,34 +321,58 @@
         <w:spacing w:after="150"/>
         <w:jc w:val="left"/>
         <w:rPr>
-          <w:rFonts w:ascii="微软雅黑" w:eastAsia="微软雅黑" w:hAnsi="微软雅黑" w:cs="宋体" w:hint="eastAsia"/>
-          <w:color w:val="666666"/>
-          <w:kern w:val="0"/>
-          <w:sz w:val="18"/>
-          <w:szCs w:val="18"/>
-        </w:rPr>
-      </w:pPr>
-      <w:r>
-        <w:rPr>
-          <w:rFonts w:ascii="微软雅黑" w:eastAsia="微软雅黑" w:hAnsi="微软雅黑" w:cs="宋体" w:hint="eastAsia"/>
-          <w:b/>
-          <w:bCs/>
-          <w:color w:val="666666"/>
-          <w:kern w:val="0"/>
-          <w:sz w:val="18"/>
-          <w:szCs w:val="18"/>
-        </w:rPr>
-        <w:t>第六条</w:t>
-      </w:r>
-      <w:r>
-        <w:rPr>
-          <w:rFonts w:ascii="微软雅黑" w:eastAsia="微软雅黑" w:hAnsi="微软雅黑" w:cs="宋体" w:hint="eastAsia"/>
-          <w:color w:val="666666"/>
-          <w:kern w:val="0"/>
-          <w:sz w:val="18"/>
-          <w:szCs w:val="18"/>
-        </w:rPr>
-        <w:t> 所有成员均有权对本法提出修改意见及对本法进行质疑。</w:t>
+          <w:rFonts w:ascii="微软雅黑" w:eastAsia="微软雅黑" w:hAnsi="微软雅黑" w:cs="宋体"/>
+          <w:color w:val="666666"/>
+          <w:kern w:val="0"/>
+          <w:sz w:val="18"/>
+          <w:szCs w:val="18"/>
+        </w:rPr>
+      </w:pPr>
+      <w:r>
+        <w:rPr>
+          <w:rFonts w:ascii="微软雅黑" w:eastAsia="微软雅黑" w:hAnsi="微软雅黑" w:cs="宋体" w:hint="eastAsia"/>
+          <w:b/>
+          <w:bCs/>
+          <w:color w:val="666666"/>
+          <w:kern w:val="0"/>
+          <w:sz w:val="18"/>
+          <w:szCs w:val="18"/>
+        </w:rPr>
+        <w:t>第</w:t>
+      </w:r>
+      <w:r>
+        <w:rPr>
+          <w:rFonts w:ascii="微软雅黑" w:eastAsia="微软雅黑" w:hAnsi="微软雅黑" w:cs="宋体" w:hint="eastAsia"/>
+          <w:b/>
+          <w:bCs/>
+          <w:color w:val="666666"/>
+          <w:kern w:val="0"/>
+          <w:sz w:val="18"/>
+          <w:szCs w:val="18"/>
+        </w:rPr>
+        <w:t>二</w:t>
+      </w:r>
+      <w:r>
+        <w:rPr>
+          <w:rFonts w:ascii="微软雅黑" w:eastAsia="微软雅黑" w:hAnsi="微软雅黑" w:cs="宋体" w:hint="eastAsia"/>
+          <w:b/>
+          <w:bCs/>
+          <w:color w:val="666666"/>
+          <w:kern w:val="0"/>
+          <w:sz w:val="18"/>
+          <w:szCs w:val="18"/>
+        </w:rPr>
+        <w:t>条</w:t>
+      </w:r>
+      <w:r>
+        <w:rPr>
+          <w:rFonts w:ascii="微软雅黑" w:eastAsia="微软雅黑" w:hAnsi="微软雅黑" w:cs="宋体" w:hint="eastAsia"/>
+          <w:color w:val="666666"/>
+          <w:kern w:val="0"/>
+          <w:sz w:val="18"/>
+          <w:szCs w:val="18"/>
+        </w:rPr>
+        <w:t> 本法原则为本宿舍的所有内部会议，无论内容，未经全体成员同意，不可外泄。</w:t>
       </w:r>
     </w:p>
     <w:p>
@@ -447,34 +381,58 @@
         <w:spacing w:after="150"/>
         <w:jc w:val="left"/>
         <w:rPr>
-          <w:rFonts w:ascii="微软雅黑" w:eastAsia="微软雅黑" w:hAnsi="微软雅黑" w:cs="宋体" w:hint="eastAsia"/>
-          <w:color w:val="666666"/>
-          <w:kern w:val="0"/>
-          <w:sz w:val="18"/>
-          <w:szCs w:val="18"/>
-        </w:rPr>
-      </w:pPr>
-      <w:r>
-        <w:rPr>
-          <w:rFonts w:ascii="微软雅黑" w:eastAsia="微软雅黑" w:hAnsi="微软雅黑" w:cs="宋体" w:hint="eastAsia"/>
-          <w:b/>
-          <w:bCs/>
-          <w:color w:val="666666"/>
-          <w:kern w:val="0"/>
-          <w:sz w:val="18"/>
-          <w:szCs w:val="18"/>
-        </w:rPr>
-        <w:t>第七条</w:t>
-      </w:r>
-      <w:r>
-        <w:rPr>
-          <w:rFonts w:ascii="微软雅黑" w:eastAsia="微软雅黑" w:hAnsi="微软雅黑" w:cs="宋体" w:hint="eastAsia"/>
-          <w:color w:val="666666"/>
-          <w:kern w:val="0"/>
-          <w:sz w:val="18"/>
-          <w:szCs w:val="18"/>
-        </w:rPr>
-        <w:t> 本法更改时需经过半数以上的成员同意才可更改。本法每次更改时都需要再次告知所有成员。</w:t>
+          <w:rFonts w:ascii="微软雅黑" w:eastAsia="微软雅黑" w:hAnsi="微软雅黑" w:cs="宋体"/>
+          <w:color w:val="666666"/>
+          <w:kern w:val="0"/>
+          <w:sz w:val="18"/>
+          <w:szCs w:val="18"/>
+        </w:rPr>
+      </w:pPr>
+      <w:r>
+        <w:rPr>
+          <w:rFonts w:ascii="微软雅黑" w:eastAsia="微软雅黑" w:hAnsi="微软雅黑" w:cs="宋体" w:hint="eastAsia"/>
+          <w:b/>
+          <w:bCs/>
+          <w:color w:val="666666"/>
+          <w:kern w:val="0"/>
+          <w:sz w:val="18"/>
+          <w:szCs w:val="18"/>
+        </w:rPr>
+        <w:t>第</w:t>
+      </w:r>
+      <w:r>
+        <w:rPr>
+          <w:rFonts w:ascii="微软雅黑" w:eastAsia="微软雅黑" w:hAnsi="微软雅黑" w:cs="宋体" w:hint="eastAsia"/>
+          <w:b/>
+          <w:bCs/>
+          <w:color w:val="666666"/>
+          <w:kern w:val="0"/>
+          <w:sz w:val="18"/>
+          <w:szCs w:val="18"/>
+        </w:rPr>
+        <w:t>三</w:t>
+      </w:r>
+      <w:r>
+        <w:rPr>
+          <w:rFonts w:ascii="微软雅黑" w:eastAsia="微软雅黑" w:hAnsi="微软雅黑" w:cs="宋体" w:hint="eastAsia"/>
+          <w:b/>
+          <w:bCs/>
+          <w:color w:val="666666"/>
+          <w:kern w:val="0"/>
+          <w:sz w:val="18"/>
+          <w:szCs w:val="18"/>
+        </w:rPr>
+        <w:t>条</w:t>
+      </w:r>
+      <w:r>
+        <w:rPr>
+          <w:rFonts w:ascii="微软雅黑" w:eastAsia="微软雅黑" w:hAnsi="微软雅黑" w:cs="宋体" w:hint="eastAsia"/>
+          <w:color w:val="666666"/>
+          <w:kern w:val="0"/>
+          <w:sz w:val="18"/>
+          <w:szCs w:val="18"/>
+        </w:rPr>
+        <w:t> 本法同样保护确立本法前召开的所有会议。成员的平常聊天，若已明确不可外泄，本法同样适用。</w:t>
       </w:r>
     </w:p>
     <w:p>
@@ -483,34 +441,68 @@
         <w:spacing w:after="150"/>
         <w:jc w:val="left"/>
         <w:rPr>
-          <w:rFonts w:ascii="微软雅黑" w:eastAsia="微软雅黑" w:hAnsi="微软雅黑" w:cs="宋体" w:hint="eastAsia"/>
-          <w:color w:val="666666"/>
-          <w:kern w:val="0"/>
-          <w:sz w:val="18"/>
-          <w:szCs w:val="18"/>
-        </w:rPr>
-      </w:pPr>
-      <w:r>
-        <w:rPr>
-          <w:rFonts w:ascii="微软雅黑" w:eastAsia="微软雅黑" w:hAnsi="微软雅黑" w:cs="宋体" w:hint="eastAsia"/>
-          <w:b/>
-          <w:bCs/>
-          <w:color w:val="666666"/>
-          <w:kern w:val="0"/>
-          <w:sz w:val="18"/>
-          <w:szCs w:val="18"/>
-        </w:rPr>
-        <w:t>第八条</w:t>
-      </w:r>
-      <w:r>
-        <w:rPr>
-          <w:rFonts w:ascii="微软雅黑" w:eastAsia="微软雅黑" w:hAnsi="微软雅黑" w:cs="宋体" w:hint="eastAsia"/>
-          <w:color w:val="666666"/>
-          <w:kern w:val="0"/>
-          <w:sz w:val="18"/>
-          <w:szCs w:val="18"/>
-        </w:rPr>
-        <w:t> 本法在九年级下学期结束时或完全不在本宿舍内适用时废止。</w:t>
+          <w:rFonts w:ascii="微软雅黑" w:eastAsia="微软雅黑" w:hAnsi="微软雅黑" w:cs="宋体"/>
+          <w:color w:val="666666"/>
+          <w:kern w:val="0"/>
+          <w:sz w:val="18"/>
+          <w:szCs w:val="18"/>
+        </w:rPr>
+      </w:pPr>
+      <w:r>
+        <w:rPr>
+          <w:rFonts w:ascii="微软雅黑" w:eastAsia="微软雅黑" w:hAnsi="微软雅黑" w:cs="宋体" w:hint="eastAsia"/>
+          <w:b/>
+          <w:bCs/>
+          <w:color w:val="666666"/>
+          <w:kern w:val="0"/>
+          <w:sz w:val="18"/>
+          <w:szCs w:val="18"/>
+        </w:rPr>
+        <w:t>第</w:t>
+      </w:r>
+      <w:r>
+        <w:rPr>
+          <w:rFonts w:ascii="微软雅黑" w:eastAsia="微软雅黑" w:hAnsi="微软雅黑" w:cs="宋体" w:hint="eastAsia"/>
+          <w:b/>
+          <w:bCs/>
+          <w:color w:val="666666"/>
+          <w:kern w:val="0"/>
+          <w:sz w:val="18"/>
+          <w:szCs w:val="18"/>
+        </w:rPr>
+        <w:t>四</w:t>
+      </w:r>
+      <w:r>
+        <w:rPr>
+          <w:rFonts w:ascii="微软雅黑" w:eastAsia="微软雅黑" w:hAnsi="微软雅黑" w:cs="宋体" w:hint="eastAsia"/>
+          <w:b/>
+          <w:bCs/>
+          <w:color w:val="666666"/>
+          <w:kern w:val="0"/>
+          <w:sz w:val="18"/>
+          <w:szCs w:val="18"/>
+        </w:rPr>
+        <w:t>条</w:t>
+      </w:r>
+      <w:r>
+        <w:rPr>
+          <w:rFonts w:ascii="微软雅黑" w:eastAsia="微软雅黑" w:hAnsi="微软雅黑" w:cs="宋体" w:hint="eastAsia"/>
+          <w:color w:val="666666"/>
+          <w:kern w:val="0"/>
+          <w:sz w:val="18"/>
+          <w:szCs w:val="18"/>
+        </w:rPr>
+        <w:t> 若泄露行为被发现并且证据确凿，立即对泄露信息的成员进行处罚</w:t>
+      </w:r>
+      <w:r>
+        <w:rPr>
+          <w:rFonts w:ascii="微软雅黑" w:eastAsia="微软雅黑" w:hAnsi="微软雅黑" w:cs="宋体" w:hint="eastAsia"/>
+          <w:color w:val="666666"/>
+          <w:kern w:val="0"/>
+          <w:sz w:val="18"/>
+          <w:szCs w:val="18"/>
+        </w:rPr>
+        <w:t>。</w:t>
       </w:r>
     </w:p>
     <w:p>
@@ -519,23 +511,133 @@
         <w:spacing w:after="150"/>
         <w:jc w:val="left"/>
         <w:rPr>
-          <w:rFonts w:ascii="宋体" w:eastAsia="宋体" w:hAnsi="宋体" w:cs="宋体" w:hint="eastAsia"/>
-          <w:color w:val="666666"/>
-          <w:kern w:val="0"/>
-          <w:sz w:val="16"/>
-          <w:szCs w:val="16"/>
-        </w:rPr>
-      </w:pPr>
-      <w:r>
-        <w:rPr>
-          <w:rFonts w:ascii="微软雅黑" w:eastAsia="微软雅黑" w:hAnsi="微软雅黑" w:cs="宋体" w:hint="eastAsia"/>
-          <w:color w:val="666666"/>
-          <w:kern w:val="0"/>
-          <w:sz w:val="18"/>
-          <w:szCs w:val="18"/>
-        </w:rPr>
-        <w:br/>
-      </w:r>
+          <w:rFonts w:ascii="微软雅黑" w:eastAsia="微软雅黑" w:hAnsi="微软雅黑" w:cs="宋体"/>
+          <w:color w:val="666666"/>
+          <w:kern w:val="0"/>
+          <w:sz w:val="18"/>
+          <w:szCs w:val="18"/>
+        </w:rPr>
+      </w:pPr>
+      <w:r>
+        <w:rPr>
+          <w:rFonts w:ascii="微软雅黑" w:eastAsia="微软雅黑" w:hAnsi="微软雅黑" w:cs="宋体" w:hint="eastAsia"/>
+          <w:b/>
+          <w:bCs/>
+          <w:color w:val="666666"/>
+          <w:kern w:val="0"/>
+          <w:sz w:val="18"/>
+          <w:szCs w:val="18"/>
+        </w:rPr>
+        <w:t>第</w:t>
+      </w:r>
+      <w:r>
+        <w:rPr>
+          <w:rFonts w:ascii="微软雅黑" w:eastAsia="微软雅黑" w:hAnsi="微软雅黑" w:cs="宋体" w:hint="eastAsia"/>
+          <w:b/>
+          <w:bCs/>
+          <w:color w:val="666666"/>
+          <w:kern w:val="0"/>
+          <w:sz w:val="18"/>
+          <w:szCs w:val="18"/>
+        </w:rPr>
+        <w:t>五</w:t>
+      </w:r>
+      <w:r>
+        <w:rPr>
+          <w:rFonts w:ascii="微软雅黑" w:eastAsia="微软雅黑" w:hAnsi="微软雅黑" w:cs="宋体" w:hint="eastAsia"/>
+          <w:b/>
+          <w:bCs/>
+          <w:color w:val="666666"/>
+          <w:kern w:val="0"/>
+          <w:sz w:val="18"/>
+          <w:szCs w:val="18"/>
+        </w:rPr>
+        <w:t>条</w:t>
+      </w:r>
+      <w:r>
+        <w:rPr>
+          <w:rFonts w:ascii="微软雅黑" w:eastAsia="微软雅黑" w:hAnsi="微软雅黑" w:cs="宋体" w:hint="eastAsia"/>
+          <w:color w:val="666666"/>
+          <w:kern w:val="0"/>
+          <w:sz w:val="18"/>
+          <w:szCs w:val="18"/>
+        </w:rPr>
+        <w:t> 处罚内容应当仅针对泄露信息的成员个人。不得对他人进行处罚。</w:t>
+      </w:r>
+    </w:p>
+    <w:p>
+      <w:pPr>
+        <w:widowControl/>
+        <w:spacing w:after="150"/>
+        <w:jc w:val="left"/>
+        <w:rPr>
+          <w:rFonts w:ascii="微软雅黑" w:eastAsia="微软雅黑" w:hAnsi="微软雅黑" w:cs="宋体"/>
+          <w:color w:val="666666"/>
+          <w:kern w:val="0"/>
+          <w:sz w:val="18"/>
+          <w:szCs w:val="18"/>
+        </w:rPr>
+      </w:pPr>
+      <w:r>
+        <w:rPr>
+          <w:rFonts w:ascii="微软雅黑" w:eastAsia="微软雅黑" w:hAnsi="微软雅黑" w:cs="宋体" w:hint="eastAsia"/>
+          <w:b/>
+          <w:bCs/>
+          <w:color w:val="666666"/>
+          <w:kern w:val="0"/>
+          <w:sz w:val="18"/>
+          <w:szCs w:val="18"/>
+        </w:rPr>
+        <w:t>第</w:t>
+      </w:r>
+      <w:r>
+        <w:rPr>
+          <w:rFonts w:ascii="微软雅黑" w:eastAsia="微软雅黑" w:hAnsi="微软雅黑" w:cs="宋体" w:hint="eastAsia"/>
+          <w:b/>
+          <w:bCs/>
+          <w:color w:val="666666"/>
+          <w:kern w:val="0"/>
+          <w:sz w:val="18"/>
+          <w:szCs w:val="18"/>
+        </w:rPr>
+        <w:t>六</w:t>
+      </w:r>
+      <w:r>
+        <w:rPr>
+          <w:rFonts w:ascii="微软雅黑" w:eastAsia="微软雅黑" w:hAnsi="微软雅黑" w:cs="宋体" w:hint="eastAsia"/>
+          <w:b/>
+          <w:bCs/>
+          <w:color w:val="666666"/>
+          <w:kern w:val="0"/>
+          <w:sz w:val="18"/>
+          <w:szCs w:val="18"/>
+        </w:rPr>
+        <w:t>条</w:t>
+      </w:r>
+      <w:r>
+        <w:rPr>
+          <w:rFonts w:ascii="微软雅黑" w:eastAsia="微软雅黑" w:hAnsi="微软雅黑" w:cs="宋体" w:hint="eastAsia"/>
+          <w:color w:val="666666"/>
+          <w:kern w:val="0"/>
+          <w:sz w:val="18"/>
+          <w:szCs w:val="18"/>
+        </w:rPr>
+        <w:t> 信息泄露后，由泄露信息的成员自行消除影响。其他成员可以进行监督。必要时，其他成员应当予以帮助。</w:t>
+      </w:r>
+    </w:p>
+    <w:p>
+      <w:pPr>
+        <w:widowControl/>
+        <w:spacing w:after="150"/>
+        <w:jc w:val="left"/>
+        <w:rPr>
+          <w:rFonts w:ascii="微软雅黑" w:eastAsia="微软雅黑" w:hAnsi="微软雅黑" w:cs="宋体"/>
+          <w:color w:val="666666"/>
+          <w:kern w:val="0"/>
+          <w:sz w:val="18"/>
+          <w:szCs w:val="18"/>
+        </w:rPr>
+      </w:pPr>
     </w:p>
     <w:p>
       <w:pPr>
@@ -563,7 +665,43 @@
           <w:sz w:val="18"/>
           <w:szCs w:val="18"/>
         </w:rPr>
-        <w:t>第三章 保密制度</w:t>
+        <w:t>第</w:t>
+      </w:r>
+      <w:r>
+        <w:rPr>
+          <w:rFonts w:ascii="微软雅黑" w:eastAsia="微软雅黑" w:hAnsi="微软雅黑" w:cs="宋体" w:hint="eastAsia"/>
+          <w:b/>
+          <w:bCs/>
+          <w:color w:val="666666"/>
+          <w:kern w:val="0"/>
+          <w:sz w:val="18"/>
+          <w:szCs w:val="18"/>
+        </w:rPr>
+        <w:t>三</w:t>
+      </w:r>
+      <w:r>
+        <w:rPr>
+          <w:rFonts w:ascii="微软雅黑" w:eastAsia="微软雅黑" w:hAnsi="微软雅黑" w:cs="宋体" w:hint="eastAsia"/>
+          <w:b/>
+          <w:bCs/>
+          <w:color w:val="666666"/>
+          <w:kern w:val="0"/>
+          <w:sz w:val="18"/>
+          <w:szCs w:val="18"/>
+        </w:rPr>
+        <w:t xml:space="preserve">章 </w:t>
+      </w:r>
+      <w:r>
+        <w:rPr>
+          <w:rFonts w:ascii="微软雅黑" w:eastAsia="微软雅黑" w:hAnsi="微软雅黑" w:cs="宋体" w:hint="eastAsia"/>
+          <w:b/>
+          <w:bCs/>
+          <w:color w:val="666666"/>
+          <w:kern w:val="0"/>
+          <w:sz w:val="18"/>
+          <w:szCs w:val="18"/>
+        </w:rPr>
+        <w:t>量刑</w:t>
       </w:r>
     </w:p>
     <w:p>
@@ -572,34 +710,86 @@
         <w:spacing w:after="150"/>
         <w:jc w:val="left"/>
         <w:rPr>
-          <w:rFonts w:ascii="微软雅黑" w:eastAsia="微软雅黑" w:hAnsi="微软雅黑" w:cs="宋体" w:hint="eastAsia"/>
-          <w:color w:val="666666"/>
-          <w:kern w:val="0"/>
-          <w:sz w:val="18"/>
-          <w:szCs w:val="18"/>
-        </w:rPr>
-      </w:pPr>
-      <w:r>
-        <w:rPr>
-          <w:rFonts w:ascii="微软雅黑" w:eastAsia="微软雅黑" w:hAnsi="微软雅黑" w:cs="宋体" w:hint="eastAsia"/>
-          <w:b/>
-          <w:bCs/>
-          <w:color w:val="666666"/>
-          <w:kern w:val="0"/>
-          <w:sz w:val="18"/>
-          <w:szCs w:val="18"/>
-        </w:rPr>
-        <w:t>第九条</w:t>
-      </w:r>
-      <w:r>
-        <w:rPr>
-          <w:rFonts w:ascii="微软雅黑" w:eastAsia="微软雅黑" w:hAnsi="微软雅黑" w:cs="宋体" w:hint="eastAsia"/>
-          <w:color w:val="666666"/>
-          <w:kern w:val="0"/>
-          <w:sz w:val="18"/>
-          <w:szCs w:val="18"/>
-        </w:rPr>
-        <w:t> 本法原则为本宿舍的所有内部会议，无论内容，未经全体成员同意，不可外泄。</w:t>
+          <w:rFonts w:ascii="微软雅黑" w:eastAsia="微软雅黑" w:hAnsi="微软雅黑" w:cs="宋体"/>
+          <w:color w:val="666666"/>
+          <w:kern w:val="0"/>
+          <w:sz w:val="18"/>
+          <w:szCs w:val="18"/>
+        </w:rPr>
+      </w:pPr>
+      <w:r>
+        <w:rPr>
+          <w:rFonts w:ascii="微软雅黑" w:eastAsia="微软雅黑" w:hAnsi="微软雅黑" w:cs="宋体" w:hint="eastAsia"/>
+          <w:b/>
+          <w:bCs/>
+          <w:color w:val="666666"/>
+          <w:kern w:val="0"/>
+          <w:sz w:val="18"/>
+          <w:szCs w:val="18"/>
+        </w:rPr>
+        <w:t>第七条</w:t>
+      </w:r>
+      <w:r>
+        <w:rPr>
+          <w:rFonts w:ascii="微软雅黑" w:eastAsia="微软雅黑" w:hAnsi="微软雅黑" w:cs="宋体" w:hint="eastAsia"/>
+          <w:color w:val="666666"/>
+          <w:kern w:val="0"/>
+          <w:sz w:val="18"/>
+          <w:szCs w:val="18"/>
+        </w:rPr>
+        <w:t> </w:t>
+      </w:r>
+      <w:r>
+        <w:rPr>
+          <w:rFonts w:ascii="微软雅黑" w:eastAsia="微软雅黑" w:hAnsi="微软雅黑" w:cs="宋体" w:hint="eastAsia"/>
+          <w:color w:val="666666"/>
+          <w:kern w:val="0"/>
+          <w:sz w:val="18"/>
+          <w:szCs w:val="18"/>
+        </w:rPr>
+        <w:t>成员违反本法</w:t>
+      </w:r>
+      <w:r>
+        <w:rPr>
+          <w:rFonts w:ascii="微软雅黑" w:eastAsia="微软雅黑" w:hAnsi="微软雅黑" w:cs="宋体" w:hint="eastAsia"/>
+          <w:color w:val="666666"/>
+          <w:kern w:val="0"/>
+          <w:sz w:val="18"/>
+          <w:szCs w:val="18"/>
+        </w:rPr>
+        <w:t>后</w:t>
+      </w:r>
+      <w:r>
+        <w:rPr>
+          <w:rFonts w:ascii="微软雅黑" w:eastAsia="微软雅黑" w:hAnsi="微软雅黑" w:cs="宋体" w:hint="eastAsia"/>
+          <w:color w:val="666666"/>
+          <w:kern w:val="0"/>
+          <w:sz w:val="18"/>
+          <w:szCs w:val="18"/>
+        </w:rPr>
+        <w:t>，根据名誉损伤、班主任处罚、来自非班主任的精神/人身伤害、会议时间</w:t>
+      </w:r>
+      <w:proofErr w:type="gramStart"/>
+      <w:r>
+        <w:rPr>
+          <w:rFonts w:ascii="微软雅黑" w:eastAsia="微软雅黑" w:hAnsi="微软雅黑" w:cs="宋体" w:hint="eastAsia"/>
+          <w:color w:val="666666"/>
+          <w:kern w:val="0"/>
+          <w:sz w:val="18"/>
+          <w:szCs w:val="18"/>
+        </w:rPr>
+        <w:t>泄露四</w:t>
+      </w:r>
+      <w:proofErr w:type="gramEnd"/>
+      <w:r>
+        <w:rPr>
+          <w:rFonts w:ascii="微软雅黑" w:eastAsia="微软雅黑" w:hAnsi="微软雅黑" w:cs="宋体" w:hint="eastAsia"/>
+          <w:color w:val="666666"/>
+          <w:kern w:val="0"/>
+          <w:sz w:val="18"/>
+          <w:szCs w:val="18"/>
+        </w:rPr>
+        <w:t>方面来量刑。</w:t>
       </w:r>
     </w:p>
     <w:p>
@@ -608,34 +798,574 @@
         <w:spacing w:after="150"/>
         <w:jc w:val="left"/>
         <w:rPr>
-          <w:rFonts w:ascii="微软雅黑" w:eastAsia="微软雅黑" w:hAnsi="微软雅黑" w:cs="宋体" w:hint="eastAsia"/>
-          <w:color w:val="666666"/>
-          <w:kern w:val="0"/>
-          <w:sz w:val="18"/>
-          <w:szCs w:val="18"/>
-        </w:rPr>
-      </w:pPr>
-      <w:r>
-        <w:rPr>
-          <w:rFonts w:ascii="微软雅黑" w:eastAsia="微软雅黑" w:hAnsi="微软雅黑" w:cs="宋体" w:hint="eastAsia"/>
-          <w:b/>
-          <w:bCs/>
-          <w:color w:val="666666"/>
-          <w:kern w:val="0"/>
-          <w:sz w:val="18"/>
-          <w:szCs w:val="18"/>
-        </w:rPr>
-        <w:t>第十条</w:t>
-      </w:r>
-      <w:r>
-        <w:rPr>
-          <w:rFonts w:ascii="微软雅黑" w:eastAsia="微软雅黑" w:hAnsi="微软雅黑" w:cs="宋体" w:hint="eastAsia"/>
-          <w:color w:val="666666"/>
-          <w:kern w:val="0"/>
-          <w:sz w:val="18"/>
-          <w:szCs w:val="18"/>
-        </w:rPr>
-        <w:t> 本法同样保护确立本法前召开的所有会议。成员的平常聊天，若已明确不可外泄，本法同样适用。</w:t>
+          <w:rFonts w:ascii="微软雅黑" w:eastAsia="微软雅黑" w:hAnsi="微软雅黑" w:cs="宋体"/>
+          <w:color w:val="666666"/>
+          <w:kern w:val="0"/>
+          <w:sz w:val="18"/>
+          <w:szCs w:val="18"/>
+        </w:rPr>
+      </w:pPr>
+      <w:r>
+        <w:rPr>
+          <w:rFonts w:ascii="微软雅黑" w:eastAsia="微软雅黑" w:hAnsi="微软雅黑" w:cs="宋体" w:hint="eastAsia"/>
+          <w:b/>
+          <w:bCs/>
+          <w:color w:val="666666"/>
+          <w:kern w:val="0"/>
+          <w:sz w:val="18"/>
+          <w:szCs w:val="18"/>
+        </w:rPr>
+        <w:t>第八条</w:t>
+      </w:r>
+      <w:r>
+        <w:rPr>
+          <w:rFonts w:ascii="微软雅黑" w:eastAsia="微软雅黑" w:hAnsi="微软雅黑" w:cs="宋体" w:hint="eastAsia"/>
+          <w:color w:val="666666"/>
+          <w:kern w:val="0"/>
+          <w:sz w:val="18"/>
+          <w:szCs w:val="18"/>
+        </w:rPr>
+        <w:t> </w:t>
+      </w:r>
+      <w:r>
+        <w:rPr>
+          <w:rFonts w:ascii="微软雅黑" w:eastAsia="微软雅黑" w:hAnsi="微软雅黑" w:cs="宋体" w:hint="eastAsia"/>
+          <w:color w:val="666666"/>
+          <w:kern w:val="0"/>
+          <w:sz w:val="18"/>
+          <w:szCs w:val="18"/>
+        </w:rPr>
+        <w:t>量刑方式具体如下:</w:t>
+      </w:r>
+    </w:p>
+    <w:p>
+      <w:pPr>
+        <w:pStyle w:val="a6"/>
+        <w:widowControl/>
+        <w:numPr>
+          <w:ilvl w:val="0"/>
+          <w:numId w:val="1"/>
+        </w:numPr>
+        <w:spacing w:after="150"/>
+        <w:ind w:firstLineChars="0"/>
+        <w:jc w:val="left"/>
+        <w:rPr>
+          <w:rFonts w:ascii="微软雅黑" w:eastAsia="微软雅黑" w:hAnsi="微软雅黑" w:cs="宋体"/>
+          <w:color w:val="666666"/>
+          <w:kern w:val="0"/>
+          <w:sz w:val="18"/>
+          <w:szCs w:val="18"/>
+        </w:rPr>
+      </w:pPr>
+      <w:r>
+        <w:rPr>
+          <w:rFonts w:ascii="微软雅黑" w:eastAsia="微软雅黑" w:hAnsi="微软雅黑" w:cs="宋体" w:hint="eastAsia"/>
+          <w:color w:val="666666"/>
+          <w:kern w:val="0"/>
+          <w:sz w:val="18"/>
+          <w:szCs w:val="18"/>
+        </w:rPr>
+        <w:t>无</w:t>
+      </w:r>
+      <w:r>
+        <w:rPr>
+          <w:rFonts w:ascii="微软雅黑" w:eastAsia="微软雅黑" w:hAnsi="微软雅黑" w:cs="宋体" w:hint="eastAsia"/>
+          <w:color w:val="666666"/>
+          <w:kern w:val="0"/>
+          <w:sz w:val="18"/>
+          <w:szCs w:val="18"/>
+        </w:rPr>
+        <w:t>名誉损伤、班主任处罚、来自非班主任的精神/人身伤害</w:t>
+      </w:r>
+      <w:r>
+        <w:rPr>
+          <w:rFonts w:ascii="微软雅黑" w:eastAsia="微软雅黑" w:hAnsi="微软雅黑" w:cs="宋体" w:hint="eastAsia"/>
+          <w:color w:val="666666"/>
+          <w:kern w:val="0"/>
+          <w:sz w:val="18"/>
+          <w:szCs w:val="18"/>
+        </w:rPr>
+        <w:t>，且没有泄露会议时间，辅助值日一天。</w:t>
+      </w:r>
+    </w:p>
+    <w:p>
+      <w:pPr>
+        <w:pStyle w:val="a6"/>
+        <w:widowControl/>
+        <w:numPr>
+          <w:ilvl w:val="0"/>
+          <w:numId w:val="1"/>
+        </w:numPr>
+        <w:spacing w:after="150"/>
+        <w:ind w:firstLineChars="0"/>
+        <w:jc w:val="left"/>
+        <w:rPr>
+          <w:rFonts w:ascii="微软雅黑" w:eastAsia="微软雅黑" w:hAnsi="微软雅黑" w:cs="宋体"/>
+          <w:color w:val="666666"/>
+          <w:kern w:val="0"/>
+          <w:sz w:val="18"/>
+          <w:szCs w:val="18"/>
+        </w:rPr>
+      </w:pPr>
+      <w:r>
+        <w:rPr>
+          <w:rFonts w:ascii="微软雅黑" w:eastAsia="微软雅黑" w:hAnsi="微软雅黑" w:cs="宋体" w:hint="eastAsia"/>
+          <w:color w:val="666666"/>
+          <w:kern w:val="0"/>
+          <w:sz w:val="18"/>
+          <w:szCs w:val="18"/>
+        </w:rPr>
+        <w:t>无名誉损伤、班主任处罚、来自非班主任的精神/人身伤害，</w:t>
+      </w:r>
+      <w:r>
+        <w:rPr>
+          <w:rFonts w:ascii="微软雅黑" w:eastAsia="微软雅黑" w:hAnsi="微软雅黑" w:cs="宋体" w:hint="eastAsia"/>
+          <w:color w:val="666666"/>
+          <w:kern w:val="0"/>
+          <w:sz w:val="18"/>
+          <w:szCs w:val="18"/>
+        </w:rPr>
+        <w:t>但有</w:t>
+      </w:r>
+      <w:r>
+        <w:rPr>
+          <w:rFonts w:ascii="微软雅黑" w:eastAsia="微软雅黑" w:hAnsi="微软雅黑" w:cs="宋体" w:hint="eastAsia"/>
+          <w:color w:val="666666"/>
+          <w:kern w:val="0"/>
+          <w:sz w:val="18"/>
+          <w:szCs w:val="18"/>
+        </w:rPr>
+        <w:t>泄露会议时间，值日一天。</w:t>
+      </w:r>
+    </w:p>
+    <w:p>
+      <w:pPr>
+        <w:pStyle w:val="a6"/>
+        <w:widowControl/>
+        <w:numPr>
+          <w:ilvl w:val="0"/>
+          <w:numId w:val="1"/>
+        </w:numPr>
+        <w:spacing w:after="150"/>
+        <w:ind w:firstLineChars="0"/>
+        <w:jc w:val="left"/>
+        <w:rPr>
+          <w:rFonts w:ascii="微软雅黑" w:eastAsia="微软雅黑" w:hAnsi="微软雅黑" w:cs="宋体"/>
+          <w:color w:val="666666"/>
+          <w:kern w:val="0"/>
+          <w:sz w:val="18"/>
+          <w:szCs w:val="18"/>
+        </w:rPr>
+      </w:pPr>
+      <w:r>
+        <w:rPr>
+          <w:rFonts w:ascii="微软雅黑" w:eastAsia="微软雅黑" w:hAnsi="微软雅黑" w:cs="宋体" w:hint="eastAsia"/>
+          <w:color w:val="666666"/>
+          <w:kern w:val="0"/>
+          <w:sz w:val="18"/>
+          <w:szCs w:val="18"/>
+        </w:rPr>
+        <w:t>轻度</w:t>
+      </w:r>
+      <w:r>
+        <w:rPr>
+          <w:rFonts w:ascii="微软雅黑" w:eastAsia="微软雅黑" w:hAnsi="微软雅黑" w:cs="宋体" w:hint="eastAsia"/>
+          <w:color w:val="666666"/>
+          <w:kern w:val="0"/>
+          <w:sz w:val="18"/>
+          <w:szCs w:val="18"/>
+        </w:rPr>
+        <w:t>名誉损伤</w:t>
+      </w:r>
+      <w:r>
+        <w:rPr>
+          <w:rFonts w:ascii="微软雅黑" w:eastAsia="微软雅黑" w:hAnsi="微软雅黑" w:cs="宋体" w:hint="eastAsia"/>
+          <w:color w:val="666666"/>
+          <w:kern w:val="0"/>
+          <w:sz w:val="18"/>
+          <w:szCs w:val="18"/>
+        </w:rPr>
+        <w:t>，且无</w:t>
+      </w:r>
+      <w:r>
+        <w:rPr>
+          <w:rFonts w:ascii="微软雅黑" w:eastAsia="微软雅黑" w:hAnsi="微软雅黑" w:cs="宋体" w:hint="eastAsia"/>
+          <w:color w:val="666666"/>
+          <w:kern w:val="0"/>
+          <w:sz w:val="18"/>
+          <w:szCs w:val="18"/>
+        </w:rPr>
+        <w:t>班主任处罚，且</w:t>
+      </w:r>
+      <w:r>
+        <w:rPr>
+          <w:rFonts w:ascii="微软雅黑" w:eastAsia="微软雅黑" w:hAnsi="微软雅黑" w:cs="宋体" w:hint="eastAsia"/>
+          <w:color w:val="666666"/>
+          <w:kern w:val="0"/>
+          <w:sz w:val="18"/>
+          <w:szCs w:val="18"/>
+        </w:rPr>
+        <w:t>无</w:t>
+      </w:r>
+      <w:r>
+        <w:rPr>
+          <w:rFonts w:ascii="微软雅黑" w:eastAsia="微软雅黑" w:hAnsi="微软雅黑" w:cs="宋体" w:hint="eastAsia"/>
+          <w:color w:val="666666"/>
+          <w:kern w:val="0"/>
+          <w:sz w:val="18"/>
+          <w:szCs w:val="18"/>
+        </w:rPr>
+        <w:t>来自非班主任的精神/人身伤害，值日</w:t>
+      </w:r>
+      <w:r>
+        <w:rPr>
+          <w:rFonts w:ascii="微软雅黑" w:eastAsia="微软雅黑" w:hAnsi="微软雅黑" w:cs="宋体" w:hint="eastAsia"/>
+          <w:color w:val="666666"/>
+          <w:kern w:val="0"/>
+          <w:sz w:val="18"/>
+          <w:szCs w:val="18"/>
+        </w:rPr>
+        <w:t>两</w:t>
+      </w:r>
+      <w:r>
+        <w:rPr>
+          <w:rFonts w:ascii="微软雅黑" w:eastAsia="微软雅黑" w:hAnsi="微软雅黑" w:cs="宋体" w:hint="eastAsia"/>
+          <w:color w:val="666666"/>
+          <w:kern w:val="0"/>
+          <w:sz w:val="18"/>
+          <w:szCs w:val="18"/>
+        </w:rPr>
+        <w:t>天。</w:t>
+      </w:r>
+    </w:p>
+    <w:p>
+      <w:pPr>
+        <w:pStyle w:val="a6"/>
+        <w:widowControl/>
+        <w:numPr>
+          <w:ilvl w:val="0"/>
+          <w:numId w:val="1"/>
+        </w:numPr>
+        <w:spacing w:after="150"/>
+        <w:ind w:firstLineChars="0"/>
+        <w:jc w:val="left"/>
+        <w:rPr>
+          <w:rFonts w:ascii="微软雅黑" w:eastAsia="微软雅黑" w:hAnsi="微软雅黑" w:cs="宋体"/>
+          <w:color w:val="666666"/>
+          <w:kern w:val="0"/>
+          <w:sz w:val="18"/>
+          <w:szCs w:val="18"/>
+        </w:rPr>
+      </w:pPr>
+      <w:r>
+        <w:rPr>
+          <w:rFonts w:ascii="微软雅黑" w:eastAsia="微软雅黑" w:hAnsi="微软雅黑" w:cs="宋体" w:hint="eastAsia"/>
+          <w:color w:val="666666"/>
+          <w:kern w:val="0"/>
+          <w:sz w:val="18"/>
+          <w:szCs w:val="18"/>
+        </w:rPr>
+        <w:t>中</w:t>
+      </w:r>
+      <w:r>
+        <w:rPr>
+          <w:rFonts w:ascii="微软雅黑" w:eastAsia="微软雅黑" w:hAnsi="微软雅黑" w:cs="宋体" w:hint="eastAsia"/>
+          <w:color w:val="666666"/>
+          <w:kern w:val="0"/>
+          <w:sz w:val="18"/>
+          <w:szCs w:val="18"/>
+        </w:rPr>
+        <w:t>度</w:t>
+      </w:r>
+      <w:r>
+        <w:rPr>
+          <w:rFonts w:ascii="微软雅黑" w:eastAsia="微软雅黑" w:hAnsi="微软雅黑" w:cs="宋体" w:hint="eastAsia"/>
+          <w:color w:val="666666"/>
+          <w:kern w:val="0"/>
+          <w:sz w:val="18"/>
+          <w:szCs w:val="18"/>
+        </w:rPr>
+        <w:t>名誉损伤</w:t>
+      </w:r>
+      <w:r>
+        <w:rPr>
+          <w:rFonts w:ascii="微软雅黑" w:eastAsia="微软雅黑" w:hAnsi="微软雅黑" w:cs="宋体" w:hint="eastAsia"/>
+          <w:color w:val="666666"/>
+          <w:kern w:val="0"/>
+          <w:sz w:val="18"/>
+          <w:szCs w:val="18"/>
+        </w:rPr>
+        <w:t>，或个人</w:t>
+      </w:r>
+      <w:r>
+        <w:rPr>
+          <w:rFonts w:ascii="微软雅黑" w:eastAsia="微软雅黑" w:hAnsi="微软雅黑" w:cs="宋体" w:hint="eastAsia"/>
+          <w:color w:val="666666"/>
+          <w:kern w:val="0"/>
+          <w:sz w:val="18"/>
+          <w:szCs w:val="18"/>
+        </w:rPr>
+        <w:t>或</w:t>
+      </w:r>
+      <w:r>
+        <w:rPr>
+          <w:rFonts w:ascii="微软雅黑" w:eastAsia="微软雅黑" w:hAnsi="微软雅黑" w:cs="宋体" w:hint="eastAsia"/>
+          <w:color w:val="666666"/>
+          <w:kern w:val="0"/>
+          <w:sz w:val="18"/>
+          <w:szCs w:val="18"/>
+        </w:rPr>
+        <w:t>集体受到</w:t>
+      </w:r>
+      <w:r>
+        <w:rPr>
+          <w:rFonts w:ascii="微软雅黑" w:eastAsia="微软雅黑" w:hAnsi="微软雅黑" w:cs="宋体" w:hint="eastAsia"/>
+          <w:color w:val="666666"/>
+          <w:kern w:val="0"/>
+          <w:sz w:val="18"/>
+          <w:szCs w:val="18"/>
+        </w:rPr>
+        <w:t>班主任</w:t>
+      </w:r>
+      <w:r>
+        <w:rPr>
+          <w:rFonts w:ascii="微软雅黑" w:eastAsia="微软雅黑" w:hAnsi="微软雅黑" w:cs="宋体" w:hint="eastAsia"/>
+          <w:color w:val="666666"/>
+          <w:kern w:val="0"/>
+          <w:sz w:val="18"/>
+          <w:szCs w:val="18"/>
+        </w:rPr>
+        <w:t>口头教育</w:t>
+      </w:r>
+      <w:r>
+        <w:rPr>
+          <w:rFonts w:ascii="微软雅黑" w:eastAsia="微软雅黑" w:hAnsi="微软雅黑" w:cs="宋体" w:hint="eastAsia"/>
+          <w:color w:val="666666"/>
+          <w:kern w:val="0"/>
+          <w:sz w:val="18"/>
+          <w:szCs w:val="18"/>
+        </w:rPr>
+        <w:t>，且无来自非班主任的精神/人身伤害，值日</w:t>
+      </w:r>
+      <w:r>
+        <w:rPr>
+          <w:rFonts w:ascii="微软雅黑" w:eastAsia="微软雅黑" w:hAnsi="微软雅黑" w:cs="宋体" w:hint="eastAsia"/>
+          <w:color w:val="666666"/>
+          <w:kern w:val="0"/>
+          <w:sz w:val="18"/>
+          <w:szCs w:val="18"/>
+        </w:rPr>
+        <w:t>三</w:t>
+      </w:r>
+      <w:r>
+        <w:rPr>
+          <w:rFonts w:ascii="微软雅黑" w:eastAsia="微软雅黑" w:hAnsi="微软雅黑" w:cs="宋体" w:hint="eastAsia"/>
+          <w:color w:val="666666"/>
+          <w:kern w:val="0"/>
+          <w:sz w:val="18"/>
+          <w:szCs w:val="18"/>
+        </w:rPr>
+        <w:t>天。</w:t>
+      </w:r>
+    </w:p>
+    <w:p>
+      <w:pPr>
+        <w:pStyle w:val="a6"/>
+        <w:widowControl/>
+        <w:numPr>
+          <w:ilvl w:val="0"/>
+          <w:numId w:val="1"/>
+        </w:numPr>
+        <w:spacing w:after="150"/>
+        <w:ind w:firstLineChars="0"/>
+        <w:jc w:val="left"/>
+        <w:rPr>
+          <w:rFonts w:ascii="微软雅黑" w:eastAsia="微软雅黑" w:hAnsi="微软雅黑" w:cs="宋体"/>
+          <w:color w:val="666666"/>
+          <w:kern w:val="0"/>
+          <w:sz w:val="18"/>
+          <w:szCs w:val="18"/>
+        </w:rPr>
+      </w:pPr>
+      <w:r>
+        <w:rPr>
+          <w:rFonts w:ascii="微软雅黑" w:eastAsia="微软雅黑" w:hAnsi="微软雅黑" w:cs="宋体" w:hint="eastAsia"/>
+          <w:color w:val="666666"/>
+          <w:kern w:val="0"/>
+          <w:sz w:val="18"/>
+          <w:szCs w:val="18"/>
+        </w:rPr>
+        <w:t>较重</w:t>
+      </w:r>
+      <w:r>
+        <w:rPr>
+          <w:rFonts w:ascii="微软雅黑" w:eastAsia="微软雅黑" w:hAnsi="微软雅黑" w:cs="宋体" w:hint="eastAsia"/>
+          <w:color w:val="666666"/>
+          <w:kern w:val="0"/>
+          <w:sz w:val="18"/>
+          <w:szCs w:val="18"/>
+        </w:rPr>
+        <w:t>名誉损伤，或个人受到班主任</w:t>
+      </w:r>
+      <w:r>
+        <w:rPr>
+          <w:rFonts w:ascii="微软雅黑" w:eastAsia="微软雅黑" w:hAnsi="微软雅黑" w:cs="宋体" w:hint="eastAsia"/>
+          <w:color w:val="666666"/>
+          <w:kern w:val="0"/>
+          <w:sz w:val="18"/>
+          <w:szCs w:val="18"/>
+        </w:rPr>
+        <w:t>惩罚</w:t>
+      </w:r>
+      <w:r>
+        <w:rPr>
+          <w:rFonts w:ascii="微软雅黑" w:eastAsia="微软雅黑" w:hAnsi="微软雅黑" w:cs="宋体" w:hint="eastAsia"/>
+          <w:color w:val="666666"/>
+          <w:kern w:val="0"/>
+          <w:sz w:val="18"/>
+          <w:szCs w:val="18"/>
+        </w:rPr>
+        <w:t>，</w:t>
+      </w:r>
+      <w:r>
+        <w:rPr>
+          <w:rFonts w:ascii="微软雅黑" w:eastAsia="微软雅黑" w:hAnsi="微软雅黑" w:cs="宋体" w:hint="eastAsia"/>
+          <w:color w:val="666666"/>
+          <w:kern w:val="0"/>
+          <w:sz w:val="18"/>
+          <w:szCs w:val="18"/>
+        </w:rPr>
+        <w:t>或有轻度</w:t>
+      </w:r>
+      <w:r>
+        <w:rPr>
+          <w:rFonts w:ascii="微软雅黑" w:eastAsia="微软雅黑" w:hAnsi="微软雅黑" w:cs="宋体" w:hint="eastAsia"/>
+          <w:color w:val="666666"/>
+          <w:kern w:val="0"/>
+          <w:sz w:val="18"/>
+          <w:szCs w:val="18"/>
+        </w:rPr>
+        <w:t>来自非班主任的精神/人身伤害，值日</w:t>
+      </w:r>
+      <w:r>
+        <w:rPr>
+          <w:rFonts w:ascii="微软雅黑" w:eastAsia="微软雅黑" w:hAnsi="微软雅黑" w:cs="宋体" w:hint="eastAsia"/>
+          <w:color w:val="666666"/>
+          <w:kern w:val="0"/>
+          <w:sz w:val="18"/>
+          <w:szCs w:val="18"/>
+        </w:rPr>
+        <w:t>五</w:t>
+      </w:r>
+      <w:r>
+        <w:rPr>
+          <w:rFonts w:ascii="微软雅黑" w:eastAsia="微软雅黑" w:hAnsi="微软雅黑" w:cs="宋体" w:hint="eastAsia"/>
+          <w:color w:val="666666"/>
+          <w:kern w:val="0"/>
+          <w:sz w:val="18"/>
+          <w:szCs w:val="18"/>
+        </w:rPr>
+        <w:t>天。</w:t>
+      </w:r>
+    </w:p>
+    <w:p>
+      <w:pPr>
+        <w:pStyle w:val="a6"/>
+        <w:widowControl/>
+        <w:numPr>
+          <w:ilvl w:val="0"/>
+          <w:numId w:val="1"/>
+        </w:numPr>
+        <w:spacing w:after="150"/>
+        <w:ind w:firstLineChars="0"/>
+        <w:jc w:val="left"/>
+        <w:rPr>
+          <w:rFonts w:ascii="微软雅黑" w:eastAsia="微软雅黑" w:hAnsi="微软雅黑" w:cs="宋体"/>
+          <w:color w:val="666666"/>
+          <w:kern w:val="0"/>
+          <w:sz w:val="18"/>
+          <w:szCs w:val="18"/>
+        </w:rPr>
+      </w:pPr>
+      <w:r>
+        <w:rPr>
+          <w:rFonts w:ascii="微软雅黑" w:eastAsia="微软雅黑" w:hAnsi="微软雅黑" w:cs="宋体" w:hint="eastAsia"/>
+          <w:color w:val="666666"/>
+          <w:kern w:val="0"/>
+          <w:sz w:val="18"/>
+          <w:szCs w:val="18"/>
+        </w:rPr>
+        <w:t>严重</w:t>
+      </w:r>
+      <w:r>
+        <w:rPr>
+          <w:rFonts w:ascii="微软雅黑" w:eastAsia="微软雅黑" w:hAnsi="微软雅黑" w:cs="宋体" w:hint="eastAsia"/>
+          <w:color w:val="666666"/>
+          <w:kern w:val="0"/>
+          <w:sz w:val="18"/>
+          <w:szCs w:val="18"/>
+        </w:rPr>
+        <w:t>名誉损伤，或</w:t>
+      </w:r>
+      <w:r>
+        <w:rPr>
+          <w:rFonts w:ascii="微软雅黑" w:eastAsia="微软雅黑" w:hAnsi="微软雅黑" w:cs="宋体" w:hint="eastAsia"/>
+          <w:color w:val="666666"/>
+          <w:kern w:val="0"/>
+          <w:sz w:val="18"/>
+          <w:szCs w:val="18"/>
+        </w:rPr>
+        <w:t>集体</w:t>
+      </w:r>
+      <w:r>
+        <w:rPr>
+          <w:rFonts w:ascii="微软雅黑" w:eastAsia="微软雅黑" w:hAnsi="微软雅黑" w:cs="宋体" w:hint="eastAsia"/>
+          <w:color w:val="666666"/>
+          <w:kern w:val="0"/>
+          <w:sz w:val="18"/>
+          <w:szCs w:val="18"/>
+        </w:rPr>
+        <w:t>受到班主任惩罚，或有</w:t>
+      </w:r>
+      <w:r>
+        <w:rPr>
+          <w:rFonts w:ascii="微软雅黑" w:eastAsia="微软雅黑" w:hAnsi="微软雅黑" w:cs="宋体" w:hint="eastAsia"/>
+          <w:color w:val="666666"/>
+          <w:kern w:val="0"/>
+          <w:sz w:val="18"/>
+          <w:szCs w:val="18"/>
+        </w:rPr>
+        <w:t>中、重度</w:t>
+      </w:r>
+      <w:r>
+        <w:rPr>
+          <w:rFonts w:ascii="微软雅黑" w:eastAsia="微软雅黑" w:hAnsi="微软雅黑" w:cs="宋体" w:hint="eastAsia"/>
+          <w:color w:val="666666"/>
+          <w:kern w:val="0"/>
+          <w:sz w:val="18"/>
+          <w:szCs w:val="18"/>
+        </w:rPr>
+        <w:t>来自非班主任的精神/人身伤害，值日</w:t>
+      </w:r>
+      <w:r>
+        <w:rPr>
+          <w:rFonts w:ascii="微软雅黑" w:eastAsia="微软雅黑" w:hAnsi="微软雅黑" w:cs="宋体" w:hint="eastAsia"/>
+          <w:color w:val="666666"/>
+          <w:kern w:val="0"/>
+          <w:sz w:val="18"/>
+          <w:szCs w:val="18"/>
+        </w:rPr>
+        <w:t>十</w:t>
+      </w:r>
+      <w:r>
+        <w:rPr>
+          <w:rFonts w:ascii="微软雅黑" w:eastAsia="微软雅黑" w:hAnsi="微软雅黑" w:cs="宋体" w:hint="eastAsia"/>
+          <w:color w:val="666666"/>
+          <w:kern w:val="0"/>
+          <w:sz w:val="18"/>
+          <w:szCs w:val="18"/>
+        </w:rPr>
+        <w:t>天。</w:t>
       </w:r>
     </w:p>
     <w:p>
@@ -644,34 +1374,98 @@
         <w:spacing w:after="150"/>
         <w:jc w:val="left"/>
         <w:rPr>
-          <w:rFonts w:ascii="微软雅黑" w:eastAsia="微软雅黑" w:hAnsi="微软雅黑" w:cs="宋体" w:hint="eastAsia"/>
-          <w:color w:val="666666"/>
-          <w:kern w:val="0"/>
-          <w:sz w:val="18"/>
-          <w:szCs w:val="18"/>
-        </w:rPr>
-      </w:pPr>
-      <w:r>
-        <w:rPr>
-          <w:rFonts w:ascii="微软雅黑" w:eastAsia="微软雅黑" w:hAnsi="微软雅黑" w:cs="宋体" w:hint="eastAsia"/>
-          <w:b/>
-          <w:bCs/>
-          <w:color w:val="666666"/>
-          <w:kern w:val="0"/>
-          <w:sz w:val="18"/>
-          <w:szCs w:val="18"/>
-        </w:rPr>
-        <w:t>第十一条</w:t>
-      </w:r>
-      <w:r>
-        <w:rPr>
-          <w:rFonts w:ascii="微软雅黑" w:eastAsia="微软雅黑" w:hAnsi="微软雅黑" w:cs="宋体" w:hint="eastAsia"/>
-          <w:color w:val="666666"/>
-          <w:kern w:val="0"/>
-          <w:sz w:val="18"/>
-          <w:szCs w:val="18"/>
-        </w:rPr>
-        <w:t> 若泄露行为被发现并且证据确凿，立即对泄露信息的成员进行处罚，该成员连续值日三天。惩罚期间其他成员无需进行值日。</w:t>
+          <w:rFonts w:ascii="微软雅黑" w:eastAsia="微软雅黑" w:hAnsi="微软雅黑" w:cs="宋体"/>
+          <w:color w:val="666666"/>
+          <w:kern w:val="0"/>
+          <w:sz w:val="18"/>
+          <w:szCs w:val="18"/>
+        </w:rPr>
+      </w:pPr>
+      <w:r>
+        <w:rPr>
+          <w:rFonts w:ascii="微软雅黑" w:eastAsia="微软雅黑" w:hAnsi="微软雅黑" w:cs="宋体" w:hint="eastAsia"/>
+          <w:b/>
+          <w:bCs/>
+          <w:color w:val="666666"/>
+          <w:kern w:val="0"/>
+          <w:sz w:val="18"/>
+          <w:szCs w:val="18"/>
+        </w:rPr>
+        <w:t>第</w:t>
+      </w:r>
+      <w:r>
+        <w:rPr>
+          <w:rFonts w:ascii="微软雅黑" w:eastAsia="微软雅黑" w:hAnsi="微软雅黑" w:cs="宋体" w:hint="eastAsia"/>
+          <w:b/>
+          <w:bCs/>
+          <w:color w:val="666666"/>
+          <w:kern w:val="0"/>
+          <w:sz w:val="18"/>
+          <w:szCs w:val="18"/>
+        </w:rPr>
+        <w:t>九</w:t>
+      </w:r>
+      <w:r>
+        <w:rPr>
+          <w:rFonts w:ascii="微软雅黑" w:eastAsia="微软雅黑" w:hAnsi="微软雅黑" w:cs="宋体" w:hint="eastAsia"/>
+          <w:b/>
+          <w:bCs/>
+          <w:color w:val="666666"/>
+          <w:kern w:val="0"/>
+          <w:sz w:val="18"/>
+          <w:szCs w:val="18"/>
+        </w:rPr>
+        <w:t>条</w:t>
+      </w:r>
+      <w:r>
+        <w:rPr>
+          <w:rFonts w:ascii="微软雅黑" w:eastAsia="微软雅黑" w:hAnsi="微软雅黑" w:cs="宋体" w:hint="eastAsia"/>
+          <w:color w:val="666666"/>
+          <w:kern w:val="0"/>
+          <w:sz w:val="18"/>
+          <w:szCs w:val="18"/>
+        </w:rPr>
+        <w:t> </w:t>
+      </w:r>
+      <w:r>
+        <w:rPr>
+          <w:rFonts w:ascii="微软雅黑" w:eastAsia="微软雅黑" w:hAnsi="微软雅黑" w:cs="宋体" w:hint="eastAsia"/>
+          <w:color w:val="666666"/>
+          <w:kern w:val="0"/>
+          <w:sz w:val="18"/>
+          <w:szCs w:val="18"/>
+        </w:rPr>
+        <w:t>名誉损伤</w:t>
+      </w:r>
+      <w:r>
+        <w:rPr>
+          <w:rFonts w:ascii="微软雅黑" w:eastAsia="微软雅黑" w:hAnsi="微软雅黑" w:cs="宋体" w:hint="eastAsia"/>
+          <w:color w:val="666666"/>
+          <w:kern w:val="0"/>
+          <w:sz w:val="18"/>
+          <w:szCs w:val="18"/>
+        </w:rPr>
+        <w:t>及</w:t>
+      </w:r>
+      <w:r>
+        <w:rPr>
+          <w:rFonts w:ascii="微软雅黑" w:eastAsia="微软雅黑" w:hAnsi="微软雅黑" w:cs="宋体" w:hint="eastAsia"/>
+          <w:color w:val="666666"/>
+          <w:kern w:val="0"/>
+          <w:sz w:val="18"/>
+          <w:szCs w:val="18"/>
+        </w:rPr>
+        <w:t>来自非班主任的精神/人身伤害</w:t>
+      </w:r>
+      <w:r>
+        <w:rPr>
+          <w:rFonts w:ascii="微软雅黑" w:eastAsia="微软雅黑" w:hAnsi="微软雅黑" w:cs="宋体" w:hint="eastAsia"/>
+          <w:color w:val="666666"/>
+          <w:kern w:val="0"/>
+          <w:sz w:val="18"/>
+          <w:szCs w:val="18"/>
+        </w:rPr>
+        <w:t>的程度，由议会进行评判。</w:t>
       </w:r>
     </w:p>
     <w:p>
@@ -680,34 +1474,46 @@
         <w:spacing w:after="150"/>
         <w:jc w:val="left"/>
         <w:rPr>
-          <w:rFonts w:ascii="微软雅黑" w:eastAsia="微软雅黑" w:hAnsi="微软雅黑" w:cs="宋体" w:hint="eastAsia"/>
-          <w:color w:val="666666"/>
-          <w:kern w:val="0"/>
-          <w:sz w:val="18"/>
-          <w:szCs w:val="18"/>
-        </w:rPr>
-      </w:pPr>
-      <w:r>
-        <w:rPr>
-          <w:rFonts w:ascii="微软雅黑" w:eastAsia="微软雅黑" w:hAnsi="微软雅黑" w:cs="宋体" w:hint="eastAsia"/>
-          <w:b/>
-          <w:bCs/>
-          <w:color w:val="666666"/>
-          <w:kern w:val="0"/>
-          <w:sz w:val="18"/>
-          <w:szCs w:val="18"/>
-        </w:rPr>
-        <w:t>第十二条</w:t>
-      </w:r>
-      <w:r>
-        <w:rPr>
-          <w:rFonts w:ascii="微软雅黑" w:eastAsia="微软雅黑" w:hAnsi="微软雅黑" w:cs="宋体" w:hint="eastAsia"/>
-          <w:color w:val="666666"/>
-          <w:kern w:val="0"/>
-          <w:sz w:val="18"/>
-          <w:szCs w:val="18"/>
-        </w:rPr>
-        <w:t> 处罚内容应当仅针对泄露信息的成员个人。不得对他人进行处罚。</w:t>
+          <w:rFonts w:ascii="微软雅黑" w:eastAsia="微软雅黑" w:hAnsi="微软雅黑" w:cs="宋体"/>
+          <w:color w:val="666666"/>
+          <w:kern w:val="0"/>
+          <w:sz w:val="18"/>
+          <w:szCs w:val="18"/>
+        </w:rPr>
+      </w:pPr>
+      <w:r>
+        <w:rPr>
+          <w:rFonts w:ascii="微软雅黑" w:eastAsia="微软雅黑" w:hAnsi="微软雅黑" w:cs="宋体" w:hint="eastAsia"/>
+          <w:b/>
+          <w:bCs/>
+          <w:color w:val="666666"/>
+          <w:kern w:val="0"/>
+          <w:sz w:val="18"/>
+          <w:szCs w:val="18"/>
+        </w:rPr>
+        <w:t>第十条</w:t>
+      </w:r>
+      <w:r>
+        <w:rPr>
+          <w:rFonts w:ascii="微软雅黑" w:eastAsia="微软雅黑" w:hAnsi="微软雅黑" w:cs="宋体" w:hint="eastAsia"/>
+          <w:b/>
+          <w:bCs/>
+          <w:color w:val="666666"/>
+          <w:kern w:val="0"/>
+          <w:sz w:val="18"/>
+          <w:szCs w:val="18"/>
+        </w:rPr>
+        <w:t xml:space="preserve"> </w:t>
+      </w:r>
+      <w:r>
+        <w:rPr>
+          <w:rFonts w:ascii="微软雅黑" w:eastAsia="微软雅黑" w:hAnsi="微软雅黑" w:cs="宋体" w:hint="eastAsia"/>
+          <w:color w:val="666666"/>
+          <w:kern w:val="0"/>
+          <w:sz w:val="18"/>
+          <w:szCs w:val="18"/>
+        </w:rPr>
+        <w:t>若造成的影响未在上文中列出或特殊情况，议会可视情况进行处罚。</w:t>
       </w:r>
     </w:p>
     <w:p>
@@ -717,33 +1523,45 @@
         <w:jc w:val="left"/>
         <w:rPr>
           <w:rFonts w:ascii="微软雅黑" w:eastAsia="微软雅黑" w:hAnsi="微软雅黑" w:cs="宋体" w:hint="eastAsia"/>
-          <w:color w:val="666666"/>
-          <w:kern w:val="0"/>
-          <w:sz w:val="18"/>
-          <w:szCs w:val="18"/>
-        </w:rPr>
-      </w:pPr>
-      <w:r>
-        <w:rPr>
-          <w:rFonts w:ascii="微软雅黑" w:eastAsia="微软雅黑" w:hAnsi="微软雅黑" w:cs="宋体" w:hint="eastAsia"/>
-          <w:b/>
-          <w:bCs/>
-          <w:color w:val="666666"/>
-          <w:kern w:val="0"/>
-          <w:sz w:val="18"/>
-          <w:szCs w:val="18"/>
-        </w:rPr>
-        <w:t>第十三条</w:t>
-      </w:r>
-      <w:r>
-        <w:rPr>
-          <w:rFonts w:ascii="微软雅黑" w:eastAsia="微软雅黑" w:hAnsi="微软雅黑" w:cs="宋体" w:hint="eastAsia"/>
-          <w:color w:val="666666"/>
-          <w:kern w:val="0"/>
-          <w:sz w:val="18"/>
-          <w:szCs w:val="18"/>
-        </w:rPr>
-        <w:t> 信息泄露后，由泄露信息的成员自行消除影响。其他成员可以进行监督。必要时，其他成员应当予以帮助。</w:t>
+          <w:b/>
+          <w:bCs/>
+          <w:color w:val="666666"/>
+          <w:kern w:val="0"/>
+          <w:sz w:val="18"/>
+          <w:szCs w:val="18"/>
+        </w:rPr>
+      </w:pPr>
+      <w:r>
+        <w:rPr>
+          <w:rFonts w:ascii="微软雅黑" w:eastAsia="微软雅黑" w:hAnsi="微软雅黑" w:cs="宋体" w:hint="eastAsia"/>
+          <w:b/>
+          <w:bCs/>
+          <w:color w:val="666666"/>
+          <w:kern w:val="0"/>
+          <w:sz w:val="18"/>
+          <w:szCs w:val="18"/>
+        </w:rPr>
+        <w:t xml:space="preserve">第十一条 </w:t>
+      </w:r>
+      <w:r>
+        <w:rPr>
+          <w:rFonts w:ascii="微软雅黑" w:eastAsia="微软雅黑" w:hAnsi="微软雅黑" w:cs="宋体" w:hint="eastAsia"/>
+          <w:color w:val="666666"/>
+          <w:kern w:val="0"/>
+          <w:sz w:val="18"/>
+          <w:szCs w:val="18"/>
+        </w:rPr>
+        <w:t>成员</w:t>
+      </w:r>
+      <w:r>
+        <w:rPr>
+          <w:rFonts w:ascii="微软雅黑" w:eastAsia="微软雅黑" w:hAnsi="微软雅黑" w:cs="宋体" w:hint="eastAsia"/>
+          <w:color w:val="666666"/>
+          <w:kern w:val="0"/>
+          <w:sz w:val="18"/>
+          <w:szCs w:val="18"/>
+        </w:rPr>
+        <w:t>若在惩罚期间再次违反本法，惩罚叠加。</w:t>
       </w:r>
     </w:p>
     <w:p>
@@ -752,24 +1570,48 @@
         <w:spacing w:after="150"/>
         <w:jc w:val="left"/>
         <w:rPr>
-          <w:rFonts w:ascii="微软雅黑" w:eastAsia="微软雅黑" w:hAnsi="微软雅黑" w:cs="宋体" w:hint="eastAsia"/>
-          <w:color w:val="666666"/>
-          <w:kern w:val="0"/>
-          <w:sz w:val="18"/>
-          <w:szCs w:val="18"/>
-        </w:rPr>
-      </w:pPr>
-      <w:r>
-        <w:rPr>
-          <w:rFonts w:ascii="微软雅黑" w:eastAsia="微软雅黑" w:hAnsi="微软雅黑" w:cs="宋体" w:hint="eastAsia"/>
-          <w:b/>
-          <w:bCs/>
-          <w:color w:val="666666"/>
-          <w:kern w:val="0"/>
-          <w:sz w:val="18"/>
-          <w:szCs w:val="18"/>
-        </w:rPr>
-        <w:t>第十四条</w:t>
+          <w:rFonts w:ascii="微软雅黑" w:eastAsia="微软雅黑" w:hAnsi="微软雅黑" w:cs="宋体"/>
+          <w:color w:val="666666"/>
+          <w:kern w:val="0"/>
+          <w:sz w:val="18"/>
+          <w:szCs w:val="18"/>
+        </w:rPr>
+      </w:pPr>
+      <w:r>
+        <w:rPr>
+          <w:rFonts w:ascii="微软雅黑" w:eastAsia="微软雅黑" w:hAnsi="微软雅黑" w:cs="宋体" w:hint="eastAsia"/>
+          <w:b/>
+          <w:bCs/>
+          <w:color w:val="666666"/>
+          <w:kern w:val="0"/>
+          <w:sz w:val="18"/>
+          <w:szCs w:val="18"/>
+        </w:rPr>
+        <w:t>第十</w:t>
+      </w:r>
+      <w:r>
+        <w:rPr>
+          <w:rFonts w:ascii="微软雅黑" w:eastAsia="微软雅黑" w:hAnsi="微软雅黑" w:cs="宋体" w:hint="eastAsia"/>
+          <w:b/>
+          <w:bCs/>
+          <w:color w:val="666666"/>
+          <w:kern w:val="0"/>
+          <w:sz w:val="18"/>
+          <w:szCs w:val="18"/>
+        </w:rPr>
+        <w:t>二</w:t>
+      </w:r>
+      <w:r>
+        <w:rPr>
+          <w:rFonts w:ascii="微软雅黑" w:eastAsia="微软雅黑" w:hAnsi="微软雅黑" w:cs="宋体" w:hint="eastAsia"/>
+          <w:b/>
+          <w:bCs/>
+          <w:color w:val="666666"/>
+          <w:kern w:val="0"/>
+          <w:sz w:val="18"/>
+          <w:szCs w:val="18"/>
+        </w:rPr>
+        <w:t>条</w:t>
       </w:r>
       <w:r>
         <w:rPr>
@@ -804,6 +1646,103 @@
     </w:sectPr>
   </w:body>
 </w:document>
+</file>
+
+<file path=word/numbering.xml><?xml version="1.0" encoding="utf-8"?>
+<w:numbering xmlns:wpc="http://schemas.microsoft.com/office/word/2010/wordprocessingCanvas" xmlns:cx="http://schemas.microsoft.com/office/drawing/2014/chartex" xmlns:cx1="http://schemas.microsoft.com/office/drawing/2015/9/8/chartex" xmlns:cx2="http://schemas.microsoft.com/office/drawing/2015/10/21/chartex" xmlns:cx3="http://schemas.microsoft.com/office/drawing/2016/5/9/chartex" xmlns:cx4="http://schemas.microsoft.com/office/drawing/2016/5/10/chartex" xmlns:cx5="http://schemas.microsoft.com/office/drawing/2016/5/11/chartex" xmlns:cx6="http://schemas.microsoft.com/office/drawing/2016/5/12/chartex" xmlns:cx7="http://schemas.microsoft.com/office/drawing/2016/5/13/chartex" xmlns:cx8="http://schemas.microsoft.com/office/drawing/2016/5/14/chartex" xmlns:mc="http://schemas.openxmlformats.org/markup-compatibility/2006" xmlns:aink="http://schemas.microsoft.com/office/drawing/2016/ink" xmlns:am3d="http://schemas.microsoft.com/office/drawing/2017/model3d" xmlns:o="urn:schemas-microsoft-com:office:office" xmlns:oel="http://schemas.microsoft.com/office/2019/extlst" xmlns:r="http://schemas.openxmlformats.org/officeDocument/2006/relationships" xmlns:m="http://schemas.openxmlformats.org/officeDocument/2006/math" xmlns:v="urn:schemas-microsoft-com:vml" xmlns:wp14="http://schemas.microsoft.com/office/word/2010/wordprocessingDrawing" xmlns:wp="http://schemas.openxmlformats.org/drawingml/2006/wordprocessingDrawing" xmlns:w10="urn:schemas-microsoft-com:office:word" xmlns:w="http://schemas.openxmlformats.org/wordprocessingml/2006/main" xmlns:w14="http://schemas.microsoft.com/office/word/2010/wordml" xmlns:w15="http://schemas.microsoft.com/office/word/2012/wordml" xmlns:w16cex="http://schemas.microsoft.com/office/word/2018/wordml/cex" xmlns:w16cid="http://schemas.microsoft.com/office/word/2016/wordml/cid" xmlns:w16="http://schemas.microsoft.com/office/word/2018/wordml" xmlns:w16sdtdh="http://schemas.microsoft.com/office/word/2020/wordml/sdtdatahash" xmlns:w16se="http://schemas.microsoft.com/office/word/2015/wordml/symex" xmlns:wpg="http://schemas.microsoft.com/office/word/2010/wordprocessingGroup" xmlns:wpi="http://schemas.microsoft.com/office/word/2010/wordprocessingInk" xmlns:wne="http://schemas.microsoft.com/office/word/2006/wordml" xmlns:wps="http://schemas.microsoft.com/office/word/2010/wordprocessingShape" mc:Ignorable="w14 w15 w16se w16cid w16 w16cex w16sdtdh wp14">
+  <w:abstractNum w:abstractNumId="0" w15:restartNumberingAfterBreak="0">
+    <w:nsid w:val="39A649DE"/>
+    <w:multiLevelType w:val="hybridMultilevel"/>
+    <w:tmpl w:val="8A4C0ADC"/>
+    <w:lvl w:ilvl="0" w:tplc="4AFAA99E">
+      <w:start w:val="1"/>
+      <w:numFmt w:val="japaneseCounting"/>
+      <w:lvlText w:val="(%1)"/>
+      <w:lvlJc w:val="left"/>
+      <w:pPr>
+        <w:ind w:left="780" w:hanging="360"/>
+      </w:pPr>
+      <w:rPr>
+        <w:rFonts w:hint="default"/>
+      </w:rPr>
+    </w:lvl>
+    <w:lvl w:ilvl="1" w:tplc="04090019" w:tentative="1">
+      <w:start w:val="1"/>
+      <w:numFmt w:val="lowerLetter"/>
+      <w:lvlText w:val="%2)"/>
+      <w:lvlJc w:val="left"/>
+      <w:pPr>
+        <w:ind w:left="1260" w:hanging="420"/>
+      </w:pPr>
+    </w:lvl>
+    <w:lvl w:ilvl="2" w:tplc="0409001B" w:tentative="1">
+      <w:start w:val="1"/>
+      <w:numFmt w:val="lowerRoman"/>
+      <w:lvlText w:val="%3."/>
+      <w:lvlJc w:val="right"/>
+      <w:pPr>
+        <w:ind w:left="1680" w:hanging="420"/>
+      </w:pPr>
+    </w:lvl>
+    <w:lvl w:ilvl="3" w:tplc="0409000F" w:tentative="1">
+      <w:start w:val="1"/>
+      <w:numFmt w:val="decimal"/>
+      <w:lvlText w:val="%4."/>
+      <w:lvlJc w:val="left"/>
+      <w:pPr>
+        <w:ind w:left="2100" w:hanging="420"/>
+      </w:pPr>
+    </w:lvl>
+    <w:lvl w:ilvl="4" w:tplc="04090019" w:tentative="1">
+      <w:start w:val="1"/>
+      <w:numFmt w:val="lowerLetter"/>
+      <w:lvlText w:val="%5)"/>
+      <w:lvlJc w:val="left"/>
+      <w:pPr>
+        <w:ind w:left="2520" w:hanging="420"/>
+      </w:pPr>
+    </w:lvl>
+    <w:lvl w:ilvl="5" w:tplc="0409001B" w:tentative="1">
+      <w:start w:val="1"/>
+      <w:numFmt w:val="lowerRoman"/>
+      <w:lvlText w:val="%6."/>
+      <w:lvlJc w:val="right"/>
+      <w:pPr>
+        <w:ind w:left="2940" w:hanging="420"/>
+      </w:pPr>
+    </w:lvl>
+    <w:lvl w:ilvl="6" w:tplc="0409000F" w:tentative="1">
+      <w:start w:val="1"/>
+      <w:numFmt w:val="decimal"/>
+      <w:lvlText w:val="%7."/>
+      <w:lvlJc w:val="left"/>
+      <w:pPr>
+        <w:ind w:left="3360" w:hanging="420"/>
+      </w:pPr>
+    </w:lvl>
+    <w:lvl w:ilvl="7" w:tplc="04090019" w:tentative="1">
+      <w:start w:val="1"/>
+      <w:numFmt w:val="lowerLetter"/>
+      <w:lvlText w:val="%8)"/>
+      <w:lvlJc w:val="left"/>
+      <w:pPr>
+        <w:ind w:left="3780" w:hanging="420"/>
+      </w:pPr>
+    </w:lvl>
+    <w:lvl w:ilvl="8" w:tplc="0409001B" w:tentative="1">
+      <w:start w:val="1"/>
+      <w:numFmt w:val="lowerRoman"/>
+      <w:lvlText w:val="%9."/>
+      <w:lvlJc w:val="right"/>
+      <w:pPr>
+        <w:ind w:left="4200" w:hanging="420"/>
+      </w:pPr>
+    </w:lvl>
+  </w:abstractNum>
+  <w:num w:numId="1" w16cid:durableId="1988242495">
+    <w:abstractNumId w:val="0"/>
+  </w:num>
+</w:numbering>
 </file>
 
 <file path=word/styles.xml><?xml version="1.0" encoding="utf-8"?>
@@ -1275,7 +2214,6 @@
   <w:style w:type="character" w:default="1" w:styleId="a0">
     <w:name w:val="Default Paragraph Font"/>
     <w:uiPriority w:val="1"/>
-    <w:semiHidden/>
     <w:unhideWhenUsed/>
   </w:style>
   <w:style w:type="table" w:default="1" w:styleId="a1">
@@ -1384,6 +2322,16 @@
       <w:b/>
       <w:bCs/>
     </w:rPr>
+  </w:style>
+  <w:style w:type="paragraph" w:styleId="a6">
+    <w:name w:val="List Paragraph"/>
+    <w:basedOn w:val="a"/>
+    <w:uiPriority w:val="34"/>
+    <w:qFormat/>
+    <w:rsid w:val="007772B8"/>
+    <w:pPr>
+      <w:ind w:firstLineChars="200" w:firstLine="420"/>
+    </w:pPr>
   </w:style>
 </w:styles>
 </file>

</xml_diff>